<commit_message>
upload a new version of group meeting
</commit_message>
<xml_diff>
--- a/Group log 2.23.docx
+++ b/Group log 2.23.docx
@@ -72,6 +72,9 @@
       <w:r>
         <w:t xml:space="preserve"> proper templets for Software requirement and Software design description</w:t>
       </w:r>
+      <w:r>
+        <w:t>.</w:t>
+      </w:r>
     </w:p>
     <w:p>
       <w:r>
@@ -95,6 +98,9 @@
         </w:rPr>
         <w:t>output</w:t>
       </w:r>
+      <w:r>
+        <w:t>.</w:t>
+      </w:r>
     </w:p>
     <w:p>
       <w:r>
@@ -108,6 +114,9 @@
       </w:r>
       <w:r>
         <w:t>s for software</w:t>
+      </w:r>
+      <w:r>
+        <w:t>.</w:t>
       </w:r>
     </w:p>
     <w:p>
@@ -117,6 +126,7 @@
     </w:p>
     <w:p>
       <w:pPr>
+        <w:ind w:firstLineChars="100" w:firstLine="210"/>
         <w:rPr>
           <w:b/>
           <w:bCs/>
@@ -156,6 +166,7 @@
     </w:p>
     <w:p>
       <w:pPr>
+        <w:ind w:firstLineChars="100" w:firstLine="200"/>
         <w:rPr>
           <w:b/>
           <w:bCs/>
@@ -198,6 +209,7 @@
     </w:p>
     <w:p>
       <w:pPr>
+        <w:ind w:firstLineChars="100" w:firstLine="200"/>
         <w:rPr>
           <w:b/>
           <w:bCs/>
@@ -273,9 +285,7 @@
     </w:p>
     <w:p>
       <w:pPr>
-        <w:rPr>
-          <w:rFonts w:hint="eastAsia"/>
-        </w:rPr>
+        <w:ind w:firstLineChars="100" w:firstLine="200"/>
       </w:pPr>
       <w:r>
         <w:rPr>
@@ -338,11 +348,6 @@
       </w:r>
     </w:p>
     <w:p>
-      <w:pPr>
-        <w:rPr>
-          <w:rFonts w:hint="eastAsia"/>
-        </w:rPr>
-      </w:pPr>
       <w:r>
         <w:rPr>
           <w:rFonts w:hint="eastAsia"/>
@@ -357,14 +362,12 @@
           <w:rFonts w:hint="eastAsia"/>
         </w:rPr>
         <w:t>database</w:t>
+      </w:r>
+      <w:r>
+        <w:t>.</w:t>
       </w:r>
     </w:p>
     <w:p>
-      <w:pPr>
-        <w:rPr>
-          <w:rFonts w:hint="eastAsia"/>
-        </w:rPr>
-      </w:pPr>
       <w:proofErr w:type="spellStart"/>
       <w:r>
         <w:t>D</w:t>

</xml_diff>